<commit_message>
model user and schema
</commit_message>
<xml_diff>
--- a/docs/folder_structure.docx
+++ b/docs/folder_structure.docx
@@ -127,6 +127,13 @@
           <w:lang w:val="en-US"/>
         </w:rPr>
       </w:pPr>
+    </w:p>
+    <w:p>
+      <w:pPr>
+        <w:rPr>
+          <w:lang w:val="en-US"/>
+        </w:rPr>
+      </w:pPr>
       <w:r>
         <w:rPr>
           <w:rFonts w:ascii="MS Gothic" w:eastAsia="MS Gothic" w:hAnsi="MS Gothic" w:cs="MS Gothic" w:hint="eastAsia"/>
@@ -233,6 +240,13 @@
           <w:lang w:val="en-US"/>
         </w:rPr>
       </w:pPr>
+    </w:p>
+    <w:p>
+      <w:pPr>
+        <w:rPr>
+          <w:lang w:val="en-US"/>
+        </w:rPr>
+      </w:pPr>
       <w:r>
         <w:rPr>
           <w:rFonts w:ascii="MS Gothic" w:eastAsia="MS Gothic" w:hAnsi="MS Gothic" w:cs="MS Gothic" w:hint="eastAsia"/>
@@ -339,6 +353,13 @@
           <w:lang w:val="en-US"/>
         </w:rPr>
       </w:pPr>
+    </w:p>
+    <w:p>
+      <w:pPr>
+        <w:rPr>
+          <w:lang w:val="en-US"/>
+        </w:rPr>
+      </w:pPr>
       <w:r>
         <w:rPr>
           <w:rFonts w:ascii="MS Gothic" w:eastAsia="MS Gothic" w:hAnsi="MS Gothic" w:cs="MS Gothic" w:hint="eastAsia"/>
@@ -357,21 +378,21 @@
         <w:rPr>
           <w:lang w:val="en-US"/>
         </w:rPr>
-        <w:t xml:space="preserve"> schemas/</w:t>
-      </w:r>
-    </w:p>
-    <w:p>
-      <w:pPr>
-        <w:rPr>
-          <w:lang w:val="en-US"/>
-        </w:rPr>
-      </w:pPr>
-      <w:r>
-        <w:rPr>
-          <w:lang w:val="en-US"/>
-        </w:rPr>
-        <w:t xml:space="preserve">│   </w:t>
-      </w:r>
+        <w:t xml:space="preserve"> config/</w:t>
+      </w:r>
+    </w:p>
+    <w:p>
+      <w:r>
+        <w:t>│   └── db.js</w:t>
+      </w:r>
+    </w:p>
+    <w:p/>
+    <w:p>
+      <w:pPr>
+        <w:rPr>
+          <w:lang w:val="en-US"/>
+        </w:rPr>
+      </w:pPr>
       <w:r>
         <w:rPr>
           <w:rFonts w:ascii="MS Gothic" w:eastAsia="MS Gothic" w:hAnsi="MS Gothic" w:cs="MS Gothic" w:hint="eastAsia"/>
@@ -390,21 +411,15 @@
         <w:rPr>
           <w:lang w:val="en-US"/>
         </w:rPr>
-        <w:t xml:space="preserve"> pet.schema.js</w:t>
-      </w:r>
-    </w:p>
-    <w:p>
-      <w:pPr>
-        <w:rPr>
-          <w:lang w:val="en-US"/>
-        </w:rPr>
-      </w:pPr>
-      <w:r>
-        <w:rPr>
-          <w:lang w:val="en-US"/>
-        </w:rPr>
-        <w:t xml:space="preserve">│   </w:t>
-      </w:r>
+        <w:t xml:space="preserve"> app.js</w:t>
+      </w:r>
+    </w:p>
+    <w:p>
+      <w:pPr>
+        <w:rPr>
+          <w:lang w:val="en-US"/>
+        </w:rPr>
+      </w:pPr>
       <w:r>
         <w:rPr>
           <w:rFonts w:ascii="MS Gothic" w:eastAsia="MS Gothic" w:hAnsi="MS Gothic" w:cs="MS Gothic" w:hint="eastAsia"/>
@@ -423,106 +438,7 @@
         <w:rPr>
           <w:lang w:val="en-US"/>
         </w:rPr>
-        <w:t xml:space="preserve"> user.schema.js</w:t>
-      </w:r>
-    </w:p>
-    <w:p>
-      <w:pPr>
-        <w:rPr>
-          <w:lang w:val="en-US"/>
-        </w:rPr>
-      </w:pPr>
-      <w:r>
-        <w:rPr>
-          <w:lang w:val="en-US"/>
-        </w:rPr>
-        <w:t>│   └── ...</w:t>
-      </w:r>
-    </w:p>
-    <w:p>
-      <w:pPr>
-        <w:rPr>
-          <w:lang w:val="en-US"/>
-        </w:rPr>
-      </w:pPr>
-      <w:r>
-        <w:rPr>
-          <w:rFonts w:ascii="MS Gothic" w:eastAsia="MS Gothic" w:hAnsi="MS Gothic" w:cs="MS Gothic" w:hint="eastAsia"/>
-          <w:lang w:val="en-US"/>
-        </w:rPr>
-        <w:t>├</w:t>
-      </w:r>
-      <w:r>
-        <w:rPr>
-          <w:rFonts w:ascii="Aptos" w:hAnsi="Aptos" w:cs="Aptos"/>
-          <w:lang w:val="en-US"/>
-        </w:rPr>
-        <w:t>──</w:t>
-      </w:r>
-      <w:r>
-        <w:rPr>
-          <w:lang w:val="en-US"/>
-        </w:rPr>
-        <w:t xml:space="preserve"> app.js</w:t>
-      </w:r>
-    </w:p>
-    <w:p>
-      <w:pPr>
-        <w:rPr>
-          <w:lang w:val="en-US"/>
-        </w:rPr>
-      </w:pPr>
-      <w:r>
-        <w:rPr>
-          <w:rFonts w:ascii="MS Gothic" w:eastAsia="MS Gothic" w:hAnsi="MS Gothic" w:cs="MS Gothic" w:hint="eastAsia"/>
-          <w:lang w:val="en-US"/>
-        </w:rPr>
-        <w:t>├</w:t>
-      </w:r>
-      <w:r>
-        <w:rPr>
-          <w:rFonts w:ascii="Aptos" w:hAnsi="Aptos" w:cs="Aptos"/>
-          <w:lang w:val="en-US"/>
-        </w:rPr>
-        <w:t>──</w:t>
-      </w:r>
-      <w:r>
-        <w:rPr>
-          <w:lang w:val="en-US"/>
-        </w:rPr>
         <w:t xml:space="preserve"> server.js</w:t>
-      </w:r>
-    </w:p>
-    <w:p>
-      <w:pPr>
-        <w:rPr>
-          <w:lang w:val="en-US"/>
-        </w:rPr>
-      </w:pPr>
-      <w:r>
-        <w:rPr>
-          <w:rFonts w:ascii="MS Gothic" w:eastAsia="MS Gothic" w:hAnsi="MS Gothic" w:cs="MS Gothic" w:hint="eastAsia"/>
-          <w:lang w:val="en-US"/>
-        </w:rPr>
-        <w:t>├</w:t>
-      </w:r>
-      <w:r>
-        <w:rPr>
-          <w:rFonts w:ascii="Aptos" w:hAnsi="Aptos" w:cs="Aptos"/>
-          <w:lang w:val="en-US"/>
-        </w:rPr>
-        <w:t>──</w:t>
-      </w:r>
-      <w:r>
-        <w:rPr>
-          <w:lang w:val="en-US"/>
-        </w:rPr>
-        <w:t xml:space="preserve"> config/</w:t>
-      </w:r>
-    </w:p>
-    <w:p>
-      <w:r>
-        <w:t>│   └── db.js</w:t>
       </w:r>
     </w:p>
     <w:p>

</xml_diff>